<commit_message>
Agregué tabla de contenido y tabla de Figuras
</commit_message>
<xml_diff>
--- a/01_Gestion del proyecto/Marco_empresarial_BODY_FITNESS_GYM.docx
+++ b/01_Gestion del proyecto/Marco_empresarial_BODY_FITNESS_GYM.docx
@@ -1911,8 +1911,6 @@
         </w:rPr>
         <w:t>Marco_empresarial_BODY_FITNESS_GYM</w:t>
       </w:r>
-      <w:bookmarkStart w:id="0" w:name="_GoBack"/>
-      <w:bookmarkEnd w:id="0"/>
       <w:proofErr w:type="spellEnd"/>
     </w:p>
     <w:p>
@@ -2140,6 +2138,13 @@
         </w:rPr>
         <w:t>Las tareas administrativas tales como encontrar recibos de suscripción o registrar el uso de una sesión de entrenamiento suponen demoras en su tiempo de ejecución</w:t>
       </w:r>
+      <w:r>
+        <w:rPr>
+          <w:rFonts w:ascii="Arial" w:hAnsi="Arial"/>
+          <w:szCs w:val="24"/>
+        </w:rPr>
+        <w:t>.</w:t>
+      </w:r>
     </w:p>
     <w:p>
       <w:pPr>
@@ -2160,6 +2165,13 @@
         </w:rPr>
         <w:t>Se presenta pérdida de información, concerniente a la suscripción de usuarios</w:t>
       </w:r>
+      <w:r>
+        <w:rPr>
+          <w:rFonts w:ascii="Arial" w:hAnsi="Arial"/>
+          <w:szCs w:val="24"/>
+        </w:rPr>
+        <w:t>.</w:t>
+      </w:r>
     </w:p>
     <w:p>
       <w:pPr>
@@ -2180,6 +2192,40 @@
         </w:rPr>
         <w:t>Los usuarios que trabajan con el entrenador personal ocasionalmente no conocen sus progresos y por ende tienden a frustrarse</w:t>
       </w:r>
+      <w:r>
+        <w:rPr>
+          <w:rFonts w:ascii="Arial" w:hAnsi="Arial"/>
+          <w:szCs w:val="24"/>
+        </w:rPr>
+        <w:t>.</w:t>
+      </w:r>
+    </w:p>
+    <w:p>
+      <w:pPr>
+        <w:pStyle w:val="cuerpo"/>
+        <w:rPr>
+          <w:rFonts w:ascii="Arial" w:hAnsi="Arial"/>
+          <w:szCs w:val="24"/>
+        </w:rPr>
+      </w:pPr>
+    </w:p>
+    <w:p>
+      <w:pPr>
+        <w:pStyle w:val="cuerpo"/>
+        <w:rPr>
+          <w:rFonts w:ascii="Arial" w:hAnsi="Arial"/>
+          <w:szCs w:val="24"/>
+        </w:rPr>
+      </w:pPr>
+    </w:p>
+    <w:p>
+      <w:pPr>
+        <w:pStyle w:val="cuerpo"/>
+        <w:rPr>
+          <w:rFonts w:ascii="Arial" w:hAnsi="Arial"/>
+          <w:szCs w:val="24"/>
+        </w:rPr>
+      </w:pPr>
     </w:p>
     <w:p>
       <w:pPr>
@@ -2197,6 +2243,7 @@
         <w:pStyle w:val="TituloPequeo"/>
       </w:pPr>
       <w:r>
+        <w:lastRenderedPageBreak/>
         <w:t>Causas:</w:t>
       </w:r>
     </w:p>
@@ -2220,7 +2267,6 @@
         <w:rPr>
           <w:rFonts w:ascii="Arial" w:hAnsi="Arial"/>
         </w:rPr>
-        <w:lastRenderedPageBreak/>
         <w:t>Los usuarios se presentan a una sesión de entrenamiento en el gimnasio con su suscripción acabada, o a punto de acabar.</w:t>
       </w:r>
     </w:p>
@@ -2335,7 +2381,13 @@
         <w:rPr>
           <w:rFonts w:ascii="Arial" w:hAnsi="Arial"/>
         </w:rPr>
-        <w:t>Gracias a que el sistema de contabilidad que utiliza la empresa usa herramientas ineficientes para labores administrativas</w:t>
+        <w:t>Debido a que el</w:t>
+      </w:r>
+      <w:r>
+        <w:rPr>
+          <w:rFonts w:ascii="Arial" w:hAnsi="Arial"/>
+        </w:rPr>
+        <w:t xml:space="preserve"> sistema de contabilidad que utiliza la empresa usa herramientas ineficientes para labores administrativas</w:t>
       </w:r>
       <w:r>
         <w:rPr>
@@ -2366,7 +2418,31 @@
         <w:rPr>
           <w:rFonts w:ascii="Arial" w:hAnsi="Arial"/>
         </w:rPr>
-        <w:t xml:space="preserve">Puesto que el usuario no puede ver de manera más practica la relación entre su entrenamiento y otros factores que también pueden afectar su condición física como la alimentación, este atribuye la mala condición física únicamente al entrenamiento sin tener en consideración fenómenos que no tienen que ver con el entrenamiento. </w:t>
+        <w:t xml:space="preserve">Puesto que el usuario no puede ver de manera </w:t>
+      </w:r>
+      <w:r>
+        <w:rPr>
+          <w:rFonts w:ascii="Arial" w:hAnsi="Arial"/>
+        </w:rPr>
+        <w:t xml:space="preserve">más evidente </w:t>
+      </w:r>
+      <w:r>
+        <w:rPr>
+          <w:rFonts w:ascii="Arial" w:hAnsi="Arial"/>
+        </w:rPr>
+        <w:t>la relación entre su entrenamiento y otros factores que también pueden afectar su condición física como la alimentación, este atribuye la mala condición física únicamente al entrenamiento sin tener en consideración fenóme</w:t>
+      </w:r>
+      <w:r>
+        <w:rPr>
+          <w:rFonts w:ascii="Arial" w:hAnsi="Arial"/>
+        </w:rPr>
+        <w:t>nos que no tienen que ver con este</w:t>
+      </w:r>
+      <w:r>
+        <w:rPr>
+          <w:rFonts w:ascii="Arial" w:hAnsi="Arial"/>
+        </w:rPr>
+        <w:t xml:space="preserve">. </w:t>
       </w:r>
     </w:p>
     <w:p>
@@ -2381,13 +2457,18 @@
     <w:p>
       <w:pPr>
         <w:pStyle w:val="TituloPequeo"/>
+      </w:pPr>
+      <w:r>
+        <w:t>Pronóstico:</w:t>
+      </w:r>
+    </w:p>
+    <w:p>
+      <w:pPr>
+        <w:pStyle w:val="TituloPequeo"/>
         <w:rPr>
           <w:color w:val="FF0000"/>
         </w:rPr>
       </w:pPr>
-      <w:r>
-        <w:t>Pronóstico:</w:t>
-      </w:r>
     </w:p>
     <w:p>
       <w:pPr>
@@ -2404,7 +2485,19 @@
         <w:rPr>
           <w:rFonts w:ascii="Arial" w:hAnsi="Arial"/>
         </w:rPr>
-        <w:t>El no llevar un control de las sesiones de los usuarios puede generar confusión e inconsistencias que pueden llevar a una disminución de la cantidad de usuarios que va al gimnasio.</w:t>
+        <w:t>El no llevar un control de las sesiones de los usuarios puede generar confusión e inconsistencias que pueden llevar a una disminución de la cantidad de usuarios que va</w:t>
+      </w:r>
+      <w:r>
+        <w:rPr>
+          <w:rFonts w:ascii="Arial" w:hAnsi="Arial"/>
+        </w:rPr>
+        <w:t>n</w:t>
+      </w:r>
+      <w:r>
+        <w:rPr>
+          <w:rFonts w:ascii="Arial" w:hAnsi="Arial"/>
+        </w:rPr>
+        <w:t xml:space="preserve"> al gimnasio.</w:t>
       </w:r>
     </w:p>
     <w:p>
@@ -2446,48 +2539,27 @@
         <w:rPr>
           <w:rFonts w:ascii="Arial" w:hAnsi="Arial"/>
         </w:rPr>
-        <w:t>De no implementarse una forma en la que el usuario pueda ver de manera más apreciable e intuitiva el fruto de sus esfuerzos, puede que tienda a desistir del plan de acondicionamiento físico o que piense de manera infundada que determinados fenómenos son producto de determinados síntomas, lo que puede conllevar a que tome decisiones que afecten el plan de acondicionamiento físico.</w:t>
-      </w:r>
-    </w:p>
-    <w:p>
-      <w:pPr>
-        <w:jc w:val="both"/>
-        <w:rPr>
-          <w:color w:val="FF0000"/>
-          <w:sz w:val="24"/>
-          <w:szCs w:val="24"/>
-        </w:rPr>
-      </w:pPr>
-    </w:p>
-    <w:p>
-      <w:pPr>
-        <w:jc w:val="both"/>
-        <w:rPr>
-          <w:color w:val="FF0000"/>
-          <w:sz w:val="24"/>
-          <w:szCs w:val="24"/>
-        </w:rPr>
-      </w:pPr>
-    </w:p>
-    <w:p>
-      <w:pPr>
-        <w:jc w:val="both"/>
-        <w:rPr>
-          <w:color w:val="FF0000"/>
-          <w:sz w:val="24"/>
-          <w:szCs w:val="24"/>
-        </w:rPr>
-      </w:pPr>
-    </w:p>
-    <w:p>
-      <w:pPr>
-        <w:jc w:val="both"/>
-        <w:rPr>
-          <w:color w:val="FF0000"/>
-          <w:sz w:val="24"/>
-          <w:szCs w:val="24"/>
-        </w:rPr>
-      </w:pPr>
+        <w:t>De no implementarse una forma en la que el usuario pueda ver de manera más apreciable e intuitiva el fruto de sus esfuer</w:t>
+      </w:r>
+      <w:r>
+        <w:rPr>
+          <w:rFonts w:ascii="Arial" w:hAnsi="Arial"/>
+        </w:rPr>
+        <w:t xml:space="preserve">zos, este tenderá </w:t>
+      </w:r>
+      <w:r>
+        <w:rPr>
+          <w:rFonts w:ascii="Arial" w:hAnsi="Arial"/>
+        </w:rPr>
+        <w:t xml:space="preserve">a desistir del plan de acondicionamiento físico o que piense de manera infundada que determinados fenómenos son producto de determinados síntomas, lo que </w:t>
+      </w:r>
+      <w:r>
+        <w:rPr>
+          <w:rFonts w:ascii="Arial" w:hAnsi="Arial"/>
+        </w:rPr>
+        <w:lastRenderedPageBreak/>
+        <w:t>puede conllevar a que tome decisiones que afecten el plan de acondicionamiento físico.</w:t>
+      </w:r>
     </w:p>
     <w:p>
       <w:pPr>
@@ -2531,8 +2603,14 @@
     <w:p>
       <w:pPr>
         <w:pStyle w:val="cuerpo"/>
-      </w:pPr>
-      <w:r>
+        <w:rPr>
+          <w:rFonts w:ascii="Arial" w:hAnsi="Arial"/>
+        </w:rPr>
+      </w:pPr>
+      <w:r>
+        <w:rPr>
+          <w:rFonts w:ascii="Arial" w:hAnsi="Arial"/>
+        </w:rPr>
         <w:t xml:space="preserve">Ya que en la actualidad las labores administrativas de la empresa no se encuentran sistematizadas y estas suponen demoras en el funcionamiento eficiente de la empresa, se propone, que mediante el uso de un software, que se adapte a las necesidades de la empresa, se pueden sistematizar tareas que se realizan de forma manual, esto supondría una disminución en el tiempo que estas demandan y aumentaría el grado de conocimiento de los usuarios sobre los servicios que ofrece la empresa y el estado de su suscripción teniendo en cuenta el modelo de pago que estos hayan escogido. </w:t>
       </w:r>
     </w:p>
@@ -2554,6 +2632,8 @@
           <w:szCs w:val="24"/>
         </w:rPr>
       </w:pPr>
+      <w:bookmarkStart w:id="0" w:name="_GoBack"/>
+      <w:bookmarkEnd w:id="0"/>
     </w:p>
     <w:p>
       <w:pPr>
@@ -2649,7 +2729,6 @@
         <w:docPartUnique/>
       </w:docPartObj>
     </w:sdtPr>
-    <w:sdtEndPr/>
     <w:sdtContent>
       <w:p>
         <w:pPr>
@@ -2670,7 +2749,7 @@
             <w:noProof/>
             <w:lang w:val="es-ES"/>
           </w:rPr>
-          <w:t>4</w:t>
+          <w:t>8</w:t>
         </w:r>
         <w:r>
           <w:fldChar w:fldCharType="end"/>
@@ -2723,7 +2802,6 @@
         <w:docPartUnique/>
       </w:docPartObj>
     </w:sdtPr>
-    <w:sdtEndPr/>
     <w:sdtContent>
       <w:p>
         <w:pPr>

</xml_diff>